<commit_message>
dokumen 2 & skema dropdown
</commit_message>
<xml_diff>
--- a/automation/templates/docx/DOCUMENT1.docx
+++ b/automation/templates/docx/DOCUMENT1.docx
@@ -1466,965 +1466,8 @@
           <w:sz w:val="19"/>
           <w:szCs w:val="19"/>
         </w:rPr>
-        <w:tab/>
-        <w:t>1.</w:t>
-      </w:r>
-      <w:r>
-        <w:rPr>
-          <w:rFonts w:ascii="Arial" w:hAnsi="Arial" w:cs="Arial"/>
-          <w:color w:val="000000"/>
-          <w:sz w:val="19"/>
-          <w:szCs w:val="19"/>
-        </w:rPr>
-        <w:t xml:space="preserve"> </w:t>
-      </w:r>
-      <w:proofErr w:type="spellStart"/>
-      <w:r>
-        <w:rPr>
-          <w:rFonts w:ascii="Cambria" w:hAnsi="Cambria" w:cs="Cambria"/>
-          <w:color w:val="000000"/>
-          <w:sz w:val="19"/>
-          <w:szCs w:val="19"/>
-        </w:rPr>
-        <w:t>Pengelolaan</w:t>
-      </w:r>
-      <w:proofErr w:type="spellEnd"/>
-      <w:r>
-        <w:rPr>
-          <w:rFonts w:ascii="Cambria" w:hAnsi="Cambria" w:cs="Cambria"/>
-          <w:color w:val="000000"/>
-          <w:sz w:val="19"/>
-          <w:szCs w:val="19"/>
-        </w:rPr>
-        <w:t xml:space="preserve"> Data </w:t>
-      </w:r>
-      <w:proofErr w:type="spellStart"/>
-      <w:r>
-        <w:rPr>
-          <w:rFonts w:ascii="Cambria" w:hAnsi="Cambria" w:cs="Cambria"/>
-          <w:color w:val="000000"/>
-          <w:sz w:val="19"/>
-          <w:szCs w:val="19"/>
-        </w:rPr>
-        <w:t>Aplikasi</w:t>
-      </w:r>
-      <w:proofErr w:type="spellEnd"/>
-      <w:r>
-        <w:rPr>
-          <w:rFonts w:ascii="Cambria" w:hAnsi="Cambria" w:cs="Cambria"/>
-          <w:color w:val="000000"/>
-          <w:sz w:val="19"/>
-          <w:szCs w:val="19"/>
-        </w:rPr>
-        <w:t xml:space="preserve"> </w:t>
-      </w:r>
-      <w:proofErr w:type="spellStart"/>
-      <w:r>
-        <w:rPr>
-          <w:rFonts w:ascii="Cambria" w:hAnsi="Cambria" w:cs="Cambria"/>
-          <w:color w:val="000000"/>
-          <w:sz w:val="19"/>
-          <w:szCs w:val="19"/>
-        </w:rPr>
-        <w:t>Perkantoran</w:t>
-      </w:r>
-      <w:proofErr w:type="spellEnd"/>
-      <w:r>
-        <w:rPr>
-          <w:rFonts w:ascii="Cambria" w:hAnsi="Cambria" w:cs="Cambria"/>
-          <w:color w:val="000000"/>
-          <w:sz w:val="19"/>
-          <w:szCs w:val="19"/>
-        </w:rPr>
-        <w:t xml:space="preserve">  </w:t>
-      </w:r>
-      <w:r>
-        <w:br w:type="textWrapping" w:clear="all"/>
-      </w:r>
-      <w:r>
-        <w:rPr>
-          <w:noProof/>
-        </w:rPr>
-        <mc:AlternateContent>
-          <mc:Choice Requires="wps">
-            <w:drawing>
-              <wp:anchor distT="0" distB="0" distL="114300" distR="114300" simplePos="0" relativeHeight="251654144" behindDoc="1" locked="0" layoutInCell="1" allowOverlap="1" wp14:anchorId="6E9FE82E" wp14:editId="34F2C6AB">
-                <wp:simplePos x="0" y="0"/>
-                <wp:positionH relativeFrom="page">
-                  <wp:posOffset>3691890</wp:posOffset>
-                </wp:positionH>
-                <wp:positionV relativeFrom="line">
-                  <wp:posOffset>88265</wp:posOffset>
-                </wp:positionV>
-                <wp:extent cx="2280285" cy="6350"/>
-                <wp:effectExtent l="0" t="0" r="0" b="0"/>
-                <wp:wrapNone/>
-                <wp:docPr id="87669631" name="Freeform: Shape 9"/>
-                <wp:cNvGraphicFramePr>
-                  <a:graphicFrameLocks xmlns:a="http://schemas.openxmlformats.org/drawingml/2006/main"/>
-                </wp:cNvGraphicFramePr>
-                <a:graphic xmlns:a="http://schemas.openxmlformats.org/drawingml/2006/main">
-                  <a:graphicData uri="http://schemas.microsoft.com/office/word/2010/wordprocessingShape">
-                    <wps:wsp>
-                      <wps:cNvSpPr>
-                        <a:spLocks/>
-                      </wps:cNvSpPr>
-                      <wps:spPr>
-                        <a:xfrm>
-                          <a:off x="0" y="0"/>
-                          <a:ext cx="2280285" cy="6350"/>
-                        </a:xfrm>
-                        <a:custGeom>
-                          <a:avLst/>
-                          <a:gdLst/>
-                          <a:ahLst/>
-                          <a:cxnLst/>
-                          <a:rect l="l" t="t" r="r" b="b"/>
-                          <a:pathLst>
-                            <a:path w="2280539" h="6096">
-                              <a:moveTo>
-                                <a:pt x="0" y="6096"/>
-                              </a:moveTo>
-                              <a:lnTo>
-                                <a:pt x="2280539" y="6096"/>
-                              </a:lnTo>
-                              <a:lnTo>
-                                <a:pt x="2280539" y="0"/>
-                              </a:lnTo>
-                              <a:lnTo>
-                                <a:pt x="0" y="0"/>
-                              </a:lnTo>
-                              <a:lnTo>
-                                <a:pt x="0" y="6096"/>
-                              </a:lnTo>
-                              <a:close/>
-                            </a:path>
-                          </a:pathLst>
-                        </a:custGeom>
-                        <a:solidFill>
-                          <a:srgbClr val="000000">
-                            <a:alpha val="100000"/>
-                          </a:srgbClr>
-                        </a:solidFill>
-                        <a:ln w="12700">
-                          <a:noFill/>
-                        </a:ln>
-                      </wps:spPr>
-                      <wps:style>
-                        <a:lnRef idx="2">
-                          <a:schemeClr val="accent1">
-                            <a:shade val="50000"/>
-                          </a:schemeClr>
-                        </a:lnRef>
-                        <a:fillRef idx="1">
-                          <a:schemeClr val="accent1"/>
-                        </a:fillRef>
-                        <a:effectRef idx="0">
-                          <a:schemeClr val="accent1"/>
-                        </a:effectRef>
-                        <a:fontRef idx="minor">
-                          <a:schemeClr val="lt1"/>
-                        </a:fontRef>
-                      </wps:style>
-                      <wps:bodyPr/>
-                    </wps:wsp>
-                  </a:graphicData>
-                </a:graphic>
-                <wp14:sizeRelH relativeFrom="page">
-                  <wp14:pctWidth>0</wp14:pctWidth>
-                </wp14:sizeRelH>
-                <wp14:sizeRelV relativeFrom="page">
-                  <wp14:pctHeight>0</wp14:pctHeight>
-                </wp14:sizeRelV>
-              </wp:anchor>
-            </w:drawing>
-          </mc:Choice>
-          <mc:Fallback>
-            <w:pict>
-              <v:shape w14:anchorId="28DC5640" id="Freeform: Shape 9" o:spid="_x0000_s1026" style="position:absolute;margin-left:290.7pt;margin-top:6.95pt;width:179.55pt;height:.5pt;z-index:-251662336;visibility:visible;mso-wrap-style:square;mso-width-percent:0;mso-height-percent:0;mso-wrap-distance-left:9pt;mso-wrap-distance-top:0;mso-wrap-distance-right:9pt;mso-wrap-distance-bottom:0;mso-position-horizontal:absolute;mso-position-horizontal-relative:page;mso-position-vertical:absolute;mso-position-vertical-relative:line;mso-width-percent:0;mso-height-percent:0;mso-width-relative:page;mso-height-relative:page;v-text-anchor:top" coordsize="2280539,6096" o:gfxdata="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" path="m,6096r2280539,l2280539,,,,,6096xe" fillcolor="black" stroked="f" strokeweight="1pt">
-                <v:path arrowok="t"/>
-                <w10:wrap anchorx="page" anchory="line"/>
-              </v:shape>
-            </w:pict>
-          </mc:Fallback>
-        </mc:AlternateContent>
-      </w:r>
-      <w:r>
-        <w:rPr>
-          <w:rFonts w:ascii="Cambria" w:hAnsi="Cambria" w:cs="Cambria"/>
-          <w:color w:val="000000"/>
-          <w:sz w:val="19"/>
-          <w:szCs w:val="19"/>
-        </w:rPr>
-        <w:t xml:space="preserve">   </w:t>
-      </w:r>
-      <w:r>
-        <w:rPr>
-          <w:rFonts w:ascii="Cambria" w:hAnsi="Cambria" w:cs="Cambria"/>
-          <w:color w:val="000000"/>
-          <w:sz w:val="19"/>
-          <w:szCs w:val="19"/>
-        </w:rPr>
-        <w:tab/>
-        <w:t xml:space="preserve"> </w:t>
-      </w:r>
-      <w:r>
-        <w:rPr>
-          <w:rFonts w:ascii="Cambria" w:hAnsi="Cambria" w:cs="Cambria"/>
-          <w:color w:val="000000"/>
-          <w:sz w:val="19"/>
-          <w:szCs w:val="19"/>
-        </w:rPr>
-        <w:tab/>
-        <w:t xml:space="preserve"> </w:t>
-      </w:r>
-      <w:r>
-        <w:rPr>
-          <w:rFonts w:ascii="Cambria" w:hAnsi="Cambria" w:cs="Cambria"/>
-          <w:color w:val="000000"/>
-          <w:sz w:val="19"/>
-          <w:szCs w:val="19"/>
-        </w:rPr>
-        <w:tab/>
-        <w:t xml:space="preserve"> </w:t>
-      </w:r>
-      <w:r>
-        <w:rPr>
-          <w:rFonts w:ascii="Cambria" w:hAnsi="Cambria" w:cs="Cambria"/>
-          <w:color w:val="000000"/>
-          <w:sz w:val="19"/>
-          <w:szCs w:val="19"/>
-        </w:rPr>
-        <w:tab/>
-        <w:t xml:space="preserve"> </w:t>
-      </w:r>
-      <w:r>
-        <w:rPr>
-          <w:rFonts w:ascii="Cambria" w:hAnsi="Cambria" w:cs="Cambria"/>
-          <w:color w:val="000000"/>
-          <w:sz w:val="19"/>
-          <w:szCs w:val="19"/>
-        </w:rPr>
-        <w:tab/>
-        <w:t xml:space="preserve"> </w:t>
-      </w:r>
-      <w:r>
-        <w:rPr>
-          <w:rFonts w:ascii="Cambria" w:hAnsi="Cambria" w:cs="Cambria"/>
-          <w:color w:val="000000"/>
-          <w:sz w:val="19"/>
-          <w:szCs w:val="19"/>
-        </w:rPr>
-        <w:tab/>
-        <w:t>2.</w:t>
-      </w:r>
-      <w:r>
-        <w:rPr>
-          <w:rFonts w:ascii="Arial" w:hAnsi="Arial" w:cs="Arial"/>
-          <w:color w:val="000000"/>
-          <w:sz w:val="19"/>
-          <w:szCs w:val="19"/>
-        </w:rPr>
-        <w:t xml:space="preserve"> </w:t>
-      </w:r>
-      <w:proofErr w:type="spellStart"/>
-      <w:r>
-        <w:rPr>
-          <w:rFonts w:ascii="Cambria" w:hAnsi="Cambria" w:cs="Cambria"/>
-          <w:color w:val="000000"/>
-          <w:sz w:val="19"/>
-          <w:szCs w:val="19"/>
-        </w:rPr>
-        <w:t>Pengelolaan</w:t>
-      </w:r>
-      <w:proofErr w:type="spellEnd"/>
-      <w:r>
-        <w:rPr>
-          <w:rFonts w:ascii="Cambria" w:hAnsi="Cambria" w:cs="Cambria"/>
-          <w:color w:val="000000"/>
-          <w:sz w:val="19"/>
-          <w:szCs w:val="19"/>
-        </w:rPr>
-        <w:t xml:space="preserve"> Backup dan Restore Data  </w:t>
-      </w:r>
-      <w:r>
-        <w:br w:type="textWrapping" w:clear="all"/>
-      </w:r>
-      <w:r>
-        <w:rPr>
-          <w:noProof/>
-        </w:rPr>
-        <mc:AlternateContent>
-          <mc:Choice Requires="wps">
-            <w:drawing>
-              <wp:anchor distT="0" distB="0" distL="114300" distR="114300" simplePos="0" relativeHeight="251656192" behindDoc="1" locked="0" layoutInCell="1" allowOverlap="1" wp14:anchorId="0F112AAB" wp14:editId="7FFDDF6B">
-                <wp:simplePos x="0" y="0"/>
-                <wp:positionH relativeFrom="page">
-                  <wp:posOffset>3691890</wp:posOffset>
-                </wp:positionH>
-                <wp:positionV relativeFrom="line">
-                  <wp:posOffset>88265</wp:posOffset>
-                </wp:positionV>
-                <wp:extent cx="1975485" cy="6350"/>
-                <wp:effectExtent l="0" t="0" r="0" b="0"/>
-                <wp:wrapNone/>
-                <wp:docPr id="1394169397" name="Freeform: Shape 7"/>
-                <wp:cNvGraphicFramePr>
-                  <a:graphicFrameLocks xmlns:a="http://schemas.openxmlformats.org/drawingml/2006/main"/>
-                </wp:cNvGraphicFramePr>
-                <a:graphic xmlns:a="http://schemas.openxmlformats.org/drawingml/2006/main">
-                  <a:graphicData uri="http://schemas.microsoft.com/office/word/2010/wordprocessingShape">
-                    <wps:wsp>
-                      <wps:cNvSpPr>
-                        <a:spLocks/>
-                      </wps:cNvSpPr>
-                      <wps:spPr>
-                        <a:xfrm>
-                          <a:off x="0" y="0"/>
-                          <a:ext cx="1975485" cy="6350"/>
-                        </a:xfrm>
-                        <a:custGeom>
-                          <a:avLst/>
-                          <a:gdLst/>
-                          <a:ahLst/>
-                          <a:cxnLst/>
-                          <a:rect l="l" t="t" r="r" b="b"/>
-                          <a:pathLst>
-                            <a:path w="1975357" h="6096">
-                              <a:moveTo>
-                                <a:pt x="0" y="6096"/>
-                              </a:moveTo>
-                              <a:lnTo>
-                                <a:pt x="1975357" y="6096"/>
-                              </a:lnTo>
-                              <a:lnTo>
-                                <a:pt x="1975357" y="0"/>
-                              </a:lnTo>
-                              <a:lnTo>
-                                <a:pt x="0" y="0"/>
-                              </a:lnTo>
-                              <a:lnTo>
-                                <a:pt x="0" y="6096"/>
-                              </a:lnTo>
-                              <a:close/>
-                            </a:path>
-                          </a:pathLst>
-                        </a:custGeom>
-                        <a:solidFill>
-                          <a:srgbClr val="000000">
-                            <a:alpha val="100000"/>
-                          </a:srgbClr>
-                        </a:solidFill>
-                        <a:ln w="12700">
-                          <a:noFill/>
-                        </a:ln>
-                      </wps:spPr>
-                      <wps:style>
-                        <a:lnRef idx="2">
-                          <a:schemeClr val="accent1">
-                            <a:shade val="50000"/>
-                          </a:schemeClr>
-                        </a:lnRef>
-                        <a:fillRef idx="1">
-                          <a:schemeClr val="accent1"/>
-                        </a:fillRef>
-                        <a:effectRef idx="0">
-                          <a:schemeClr val="accent1"/>
-                        </a:effectRef>
-                        <a:fontRef idx="minor">
-                          <a:schemeClr val="lt1"/>
-                        </a:fontRef>
-                      </wps:style>
-                      <wps:bodyPr/>
-                    </wps:wsp>
-                  </a:graphicData>
-                </a:graphic>
-                <wp14:sizeRelH relativeFrom="page">
-                  <wp14:pctWidth>0</wp14:pctWidth>
-                </wp14:sizeRelH>
-                <wp14:sizeRelV relativeFrom="page">
-                  <wp14:pctHeight>0</wp14:pctHeight>
-                </wp14:sizeRelV>
-              </wp:anchor>
-            </w:drawing>
-          </mc:Choice>
-          <mc:Fallback>
-            <w:pict>
-              <v:shape w14:anchorId="1ED8096F" id="Freeform: Shape 7" o:spid="_x0000_s1026" style="position:absolute;margin-left:290.7pt;margin-top:6.95pt;width:155.55pt;height:.5pt;z-index:-251660288;visibility:visible;mso-wrap-style:square;mso-width-percent:0;mso-height-percent:0;mso-wrap-distance-left:9pt;mso-wrap-distance-top:0;mso-wrap-distance-right:9pt;mso-wrap-distance-bottom:0;mso-position-horizontal:absolute;mso-position-horizontal-relative:page;mso-position-vertical:absolute;mso-position-vertical-relative:line;mso-width-percent:0;mso-height-percent:0;mso-width-relative:page;mso-height-relative:page;v-text-anchor:top" coordsize="1975357,6096" o:gfxdata="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" path="m,6096r1975357,l1975357,,,,,6096xe" fillcolor="black" stroked="f" strokeweight="1pt">
-                <v:path arrowok="t"/>
-                <w10:wrap anchorx="page" anchory="line"/>
-              </v:shape>
-            </w:pict>
-          </mc:Fallback>
-        </mc:AlternateContent>
-      </w:r>
-      <w:r>
-        <w:rPr>
-          <w:rFonts w:ascii="Cambria" w:hAnsi="Cambria" w:cs="Cambria"/>
-          <w:color w:val="000000"/>
-          <w:sz w:val="19"/>
-          <w:szCs w:val="19"/>
-        </w:rPr>
-        <w:t xml:space="preserve">   </w:t>
-      </w:r>
-      <w:r>
-        <w:rPr>
-          <w:rFonts w:ascii="Cambria" w:hAnsi="Cambria" w:cs="Cambria"/>
-          <w:color w:val="000000"/>
-          <w:sz w:val="19"/>
-          <w:szCs w:val="19"/>
-        </w:rPr>
-        <w:tab/>
-        <w:t xml:space="preserve"> </w:t>
-      </w:r>
-      <w:r>
-        <w:rPr>
-          <w:rFonts w:ascii="Cambria" w:hAnsi="Cambria" w:cs="Cambria"/>
-          <w:color w:val="000000"/>
-          <w:sz w:val="19"/>
-          <w:szCs w:val="19"/>
-        </w:rPr>
-        <w:tab/>
-        <w:t xml:space="preserve"> </w:t>
-      </w:r>
-      <w:r>
-        <w:rPr>
-          <w:rFonts w:ascii="Cambria" w:hAnsi="Cambria" w:cs="Cambria"/>
-          <w:color w:val="000000"/>
-          <w:sz w:val="19"/>
-          <w:szCs w:val="19"/>
-        </w:rPr>
-        <w:tab/>
-        <w:t xml:space="preserve"> </w:t>
-      </w:r>
-      <w:r>
-        <w:rPr>
-          <w:rFonts w:ascii="Cambria" w:hAnsi="Cambria" w:cs="Cambria"/>
-          <w:color w:val="000000"/>
-          <w:sz w:val="19"/>
-          <w:szCs w:val="19"/>
-        </w:rPr>
-        <w:tab/>
-        <w:t xml:space="preserve"> </w:t>
-      </w:r>
-      <w:r>
-        <w:rPr>
-          <w:rFonts w:ascii="Cambria" w:hAnsi="Cambria" w:cs="Cambria"/>
-          <w:color w:val="000000"/>
-          <w:sz w:val="19"/>
-          <w:szCs w:val="19"/>
-        </w:rPr>
-        <w:tab/>
-        <w:t xml:space="preserve"> </w:t>
-      </w:r>
-      <w:r>
-        <w:rPr>
-          <w:rFonts w:ascii="Cambria" w:hAnsi="Cambria" w:cs="Cambria"/>
-          <w:color w:val="000000"/>
-          <w:sz w:val="19"/>
-          <w:szCs w:val="19"/>
-        </w:rPr>
-        <w:tab/>
-        <w:t>3.</w:t>
-      </w:r>
-      <w:r>
-        <w:rPr>
-          <w:rFonts w:ascii="Arial" w:hAnsi="Arial" w:cs="Arial"/>
-          <w:color w:val="000000"/>
-          <w:sz w:val="19"/>
-          <w:szCs w:val="19"/>
-        </w:rPr>
-        <w:t xml:space="preserve"> </w:t>
-      </w:r>
-      <w:proofErr w:type="spellStart"/>
-      <w:r>
-        <w:rPr>
-          <w:rFonts w:ascii="Cambria" w:hAnsi="Cambria" w:cs="Cambria"/>
-          <w:color w:val="000000"/>
-          <w:sz w:val="19"/>
-          <w:szCs w:val="19"/>
-        </w:rPr>
-        <w:t>Pemasangan</w:t>
-      </w:r>
-      <w:proofErr w:type="spellEnd"/>
-      <w:r>
-        <w:rPr>
-          <w:rFonts w:ascii="Cambria" w:hAnsi="Cambria" w:cs="Cambria"/>
-          <w:color w:val="000000"/>
-          <w:sz w:val="19"/>
-          <w:szCs w:val="19"/>
-        </w:rPr>
-        <w:t xml:space="preserve"> Jaringan </w:t>
-      </w:r>
-      <w:proofErr w:type="spellStart"/>
-      <w:r>
-        <w:rPr>
-          <w:rFonts w:ascii="Cambria" w:hAnsi="Cambria" w:cs="Cambria"/>
-          <w:color w:val="000000"/>
-          <w:sz w:val="19"/>
-          <w:szCs w:val="19"/>
-        </w:rPr>
-        <w:t>Komputer</w:t>
-      </w:r>
-      <w:proofErr w:type="spellEnd"/>
-      <w:r>
-        <w:rPr>
-          <w:rFonts w:ascii="Cambria" w:hAnsi="Cambria" w:cs="Cambria"/>
-          <w:color w:val="000000"/>
-          <w:sz w:val="19"/>
-          <w:szCs w:val="19"/>
-        </w:rPr>
-        <w:t xml:space="preserve">  </w:t>
-      </w:r>
-      <w:r>
-        <w:br w:type="textWrapping" w:clear="all"/>
-      </w:r>
-      <w:r>
-        <w:rPr>
-          <w:noProof/>
-        </w:rPr>
-        <mc:AlternateContent>
-          <mc:Choice Requires="wps">
-            <w:drawing>
-              <wp:anchor distT="0" distB="0" distL="114300" distR="114300" simplePos="0" relativeHeight="251658240" behindDoc="1" locked="0" layoutInCell="1" allowOverlap="1" wp14:anchorId="2C142DB2" wp14:editId="700FB4E7">
-                <wp:simplePos x="0" y="0"/>
-                <wp:positionH relativeFrom="page">
-                  <wp:posOffset>3691890</wp:posOffset>
-                </wp:positionH>
-                <wp:positionV relativeFrom="line">
-                  <wp:posOffset>88265</wp:posOffset>
-                </wp:positionV>
-                <wp:extent cx="2333625" cy="6350"/>
-                <wp:effectExtent l="0" t="0" r="0" b="0"/>
-                <wp:wrapNone/>
-                <wp:docPr id="457960903" name="Freeform: Shape 5"/>
-                <wp:cNvGraphicFramePr>
-                  <a:graphicFrameLocks xmlns:a="http://schemas.openxmlformats.org/drawingml/2006/main"/>
-                </wp:cNvGraphicFramePr>
-                <a:graphic xmlns:a="http://schemas.openxmlformats.org/drawingml/2006/main">
-                  <a:graphicData uri="http://schemas.microsoft.com/office/word/2010/wordprocessingShape">
-                    <wps:wsp>
-                      <wps:cNvSpPr>
-                        <a:spLocks/>
-                      </wps:cNvSpPr>
-                      <wps:spPr>
-                        <a:xfrm>
-                          <a:off x="0" y="0"/>
-                          <a:ext cx="2333625" cy="6350"/>
-                        </a:xfrm>
-                        <a:custGeom>
-                          <a:avLst/>
-                          <a:gdLst/>
-                          <a:ahLst/>
-                          <a:cxnLst/>
-                          <a:rect l="l" t="t" r="r" b="b"/>
-                          <a:pathLst>
-                            <a:path w="2333879" h="6096">
-                              <a:moveTo>
-                                <a:pt x="0" y="6096"/>
-                              </a:moveTo>
-                              <a:lnTo>
-                                <a:pt x="2333879" y="6096"/>
-                              </a:lnTo>
-                              <a:lnTo>
-                                <a:pt x="2333879" y="0"/>
-                              </a:lnTo>
-                              <a:lnTo>
-                                <a:pt x="0" y="0"/>
-                              </a:lnTo>
-                              <a:lnTo>
-                                <a:pt x="0" y="6096"/>
-                              </a:lnTo>
-                              <a:close/>
-                            </a:path>
-                          </a:pathLst>
-                        </a:custGeom>
-                        <a:solidFill>
-                          <a:srgbClr val="000000">
-                            <a:alpha val="100000"/>
-                          </a:srgbClr>
-                        </a:solidFill>
-                        <a:ln w="12700">
-                          <a:noFill/>
-                        </a:ln>
-                      </wps:spPr>
-                      <wps:style>
-                        <a:lnRef idx="2">
-                          <a:schemeClr val="accent1">
-                            <a:shade val="50000"/>
-                          </a:schemeClr>
-                        </a:lnRef>
-                        <a:fillRef idx="1">
-                          <a:schemeClr val="accent1"/>
-                        </a:fillRef>
-                        <a:effectRef idx="0">
-                          <a:schemeClr val="accent1"/>
-                        </a:effectRef>
-                        <a:fontRef idx="minor">
-                          <a:schemeClr val="lt1"/>
-                        </a:fontRef>
-                      </wps:style>
-                      <wps:bodyPr/>
-                    </wps:wsp>
-                  </a:graphicData>
-                </a:graphic>
-                <wp14:sizeRelH relativeFrom="page">
-                  <wp14:pctWidth>0</wp14:pctWidth>
-                </wp14:sizeRelH>
-                <wp14:sizeRelV relativeFrom="page">
-                  <wp14:pctHeight>0</wp14:pctHeight>
-                </wp14:sizeRelV>
-              </wp:anchor>
-            </w:drawing>
-          </mc:Choice>
-          <mc:Fallback>
-            <w:pict>
-              <v:shape w14:anchorId="4BBB0168" id="Freeform: Shape 5" o:spid="_x0000_s1026" style="position:absolute;margin-left:290.7pt;margin-top:6.95pt;width:183.75pt;height:.5pt;z-index:-251658240;visibility:visible;mso-wrap-style:square;mso-width-percent:0;mso-height-percent:0;mso-wrap-distance-left:9pt;mso-wrap-distance-top:0;mso-wrap-distance-right:9pt;mso-wrap-distance-bottom:0;mso-position-horizontal:absolute;mso-position-horizontal-relative:page;mso-position-vertical:absolute;mso-position-vertical-relative:line;mso-width-percent:0;mso-height-percent:0;mso-width-relative:page;mso-height-relative:page;v-text-anchor:top" coordsize="2333879,6096" o:gfxdata="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" path="m,6096r2333879,l2333879,,,,,6096xe" fillcolor="black" stroked="f" strokeweight="1pt">
-                <v:path arrowok="t"/>
-                <w10:wrap anchorx="page" anchory="line"/>
-              </v:shape>
-            </w:pict>
-          </mc:Fallback>
-        </mc:AlternateContent>
-      </w:r>
-      <w:r>
-        <w:rPr>
-          <w:rFonts w:ascii="Cambria" w:hAnsi="Cambria" w:cs="Cambria"/>
-          <w:color w:val="000000"/>
-          <w:sz w:val="19"/>
-          <w:szCs w:val="19"/>
-        </w:rPr>
-        <w:t xml:space="preserve">   </w:t>
-      </w:r>
-      <w:r>
-        <w:rPr>
-          <w:rFonts w:ascii="Cambria" w:hAnsi="Cambria" w:cs="Cambria"/>
-          <w:color w:val="000000"/>
-          <w:sz w:val="19"/>
-          <w:szCs w:val="19"/>
-        </w:rPr>
-        <w:tab/>
-        <w:t xml:space="preserve"> </w:t>
-      </w:r>
-      <w:r>
-        <w:rPr>
-          <w:rFonts w:ascii="Cambria" w:hAnsi="Cambria" w:cs="Cambria"/>
-          <w:color w:val="000000"/>
-          <w:sz w:val="19"/>
-          <w:szCs w:val="19"/>
-        </w:rPr>
-        <w:tab/>
-        <w:t xml:space="preserve"> </w:t>
-      </w:r>
-      <w:r>
-        <w:rPr>
-          <w:rFonts w:ascii="Cambria" w:hAnsi="Cambria" w:cs="Cambria"/>
-          <w:color w:val="000000"/>
-          <w:sz w:val="19"/>
-          <w:szCs w:val="19"/>
-        </w:rPr>
-        <w:tab/>
-        <w:t xml:space="preserve"> </w:t>
-      </w:r>
-      <w:r>
-        <w:rPr>
-          <w:rFonts w:ascii="Cambria" w:hAnsi="Cambria" w:cs="Cambria"/>
-          <w:color w:val="000000"/>
-          <w:sz w:val="19"/>
-          <w:szCs w:val="19"/>
-        </w:rPr>
-        <w:tab/>
-        <w:t xml:space="preserve"> </w:t>
-      </w:r>
-      <w:r>
-        <w:rPr>
-          <w:rFonts w:ascii="Cambria" w:hAnsi="Cambria" w:cs="Cambria"/>
-          <w:color w:val="000000"/>
-          <w:sz w:val="19"/>
-          <w:szCs w:val="19"/>
-        </w:rPr>
-        <w:tab/>
-        <w:t xml:space="preserve"> </w:t>
-      </w:r>
-      <w:r>
-        <w:rPr>
-          <w:rFonts w:ascii="Cambria" w:hAnsi="Cambria" w:cs="Cambria"/>
-          <w:color w:val="000000"/>
-          <w:sz w:val="19"/>
-          <w:szCs w:val="19"/>
-        </w:rPr>
-        <w:tab/>
-        <w:t>4.</w:t>
-      </w:r>
-      <w:r>
-        <w:rPr>
-          <w:rFonts w:ascii="Arial" w:hAnsi="Arial" w:cs="Arial"/>
-          <w:color w:val="000000"/>
-          <w:sz w:val="19"/>
-          <w:szCs w:val="19"/>
-        </w:rPr>
-        <w:t xml:space="preserve"> </w:t>
-      </w:r>
-      <w:proofErr w:type="spellStart"/>
-      <w:r>
-        <w:rPr>
-          <w:rFonts w:ascii="Cambria" w:hAnsi="Cambria" w:cs="Cambria"/>
-          <w:color w:val="000000"/>
-          <w:sz w:val="19"/>
-          <w:szCs w:val="19"/>
-        </w:rPr>
-        <w:t>Pengelolaan</w:t>
-      </w:r>
-      <w:proofErr w:type="spellEnd"/>
-      <w:r>
-        <w:rPr>
-          <w:rFonts w:ascii="Cambria" w:hAnsi="Cambria" w:cs="Cambria"/>
-          <w:color w:val="000000"/>
-          <w:sz w:val="19"/>
-          <w:szCs w:val="19"/>
-        </w:rPr>
-        <w:t xml:space="preserve"> Keamanan Data </w:t>
-      </w:r>
-      <w:proofErr w:type="spellStart"/>
-      <w:r>
-        <w:rPr>
-          <w:rFonts w:ascii="Cambria" w:hAnsi="Cambria" w:cs="Cambria"/>
-          <w:color w:val="000000"/>
-          <w:sz w:val="19"/>
-          <w:szCs w:val="19"/>
-        </w:rPr>
-        <w:t>Pengguna</w:t>
-      </w:r>
-      <w:proofErr w:type="spellEnd"/>
-      <w:r>
-        <w:rPr>
-          <w:rFonts w:ascii="Cambria" w:hAnsi="Cambria" w:cs="Cambria"/>
-          <w:color w:val="000000"/>
-          <w:sz w:val="19"/>
-          <w:szCs w:val="19"/>
-        </w:rPr>
-        <w:t xml:space="preserve">  </w:t>
-      </w:r>
-      <w:r>
-        <w:br w:type="textWrapping" w:clear="all"/>
-      </w:r>
-      <w:r>
-        <w:rPr>
-          <w:noProof/>
-        </w:rPr>
-        <mc:AlternateContent>
-          <mc:Choice Requires="wps">
-            <w:drawing>
-              <wp:anchor distT="0" distB="0" distL="114300" distR="114300" simplePos="0" relativeHeight="251660288" behindDoc="1" locked="0" layoutInCell="1" allowOverlap="1" wp14:anchorId="1F33D30E" wp14:editId="6BD51C8C">
-                <wp:simplePos x="0" y="0"/>
-                <wp:positionH relativeFrom="page">
-                  <wp:posOffset>3691890</wp:posOffset>
-                </wp:positionH>
-                <wp:positionV relativeFrom="line">
-                  <wp:posOffset>88265</wp:posOffset>
-                </wp:positionV>
-                <wp:extent cx="1975485" cy="6350"/>
-                <wp:effectExtent l="0" t="0" r="0" b="0"/>
-                <wp:wrapNone/>
-                <wp:docPr id="1087382977" name="Freeform: Shape 3"/>
-                <wp:cNvGraphicFramePr>
-                  <a:graphicFrameLocks xmlns:a="http://schemas.openxmlformats.org/drawingml/2006/main"/>
-                </wp:cNvGraphicFramePr>
-                <a:graphic xmlns:a="http://schemas.openxmlformats.org/drawingml/2006/main">
-                  <a:graphicData uri="http://schemas.microsoft.com/office/word/2010/wordprocessingShape">
-                    <wps:wsp>
-                      <wps:cNvSpPr>
-                        <a:spLocks/>
-                      </wps:cNvSpPr>
-                      <wps:spPr>
-                        <a:xfrm>
-                          <a:off x="0" y="0"/>
-                          <a:ext cx="1975485" cy="6350"/>
-                        </a:xfrm>
-                        <a:custGeom>
-                          <a:avLst/>
-                          <a:gdLst/>
-                          <a:ahLst/>
-                          <a:cxnLst/>
-                          <a:rect l="l" t="t" r="r" b="b"/>
-                          <a:pathLst>
-                            <a:path w="1975357" h="6096">
-                              <a:moveTo>
-                                <a:pt x="0" y="6096"/>
-                              </a:moveTo>
-                              <a:lnTo>
-                                <a:pt x="1975357" y="6096"/>
-                              </a:lnTo>
-                              <a:lnTo>
-                                <a:pt x="1975357" y="0"/>
-                              </a:lnTo>
-                              <a:lnTo>
-                                <a:pt x="0" y="0"/>
-                              </a:lnTo>
-                              <a:lnTo>
-                                <a:pt x="0" y="6096"/>
-                              </a:lnTo>
-                              <a:close/>
-                            </a:path>
-                          </a:pathLst>
-                        </a:custGeom>
-                        <a:solidFill>
-                          <a:srgbClr val="000000">
-                            <a:alpha val="100000"/>
-                          </a:srgbClr>
-                        </a:solidFill>
-                        <a:ln w="12700">
-                          <a:noFill/>
-                        </a:ln>
-                      </wps:spPr>
-                      <wps:style>
-                        <a:lnRef idx="2">
-                          <a:schemeClr val="accent1">
-                            <a:shade val="50000"/>
-                          </a:schemeClr>
-                        </a:lnRef>
-                        <a:fillRef idx="1">
-                          <a:schemeClr val="accent1"/>
-                        </a:fillRef>
-                        <a:effectRef idx="0">
-                          <a:schemeClr val="accent1"/>
-                        </a:effectRef>
-                        <a:fontRef idx="minor">
-                          <a:schemeClr val="lt1"/>
-                        </a:fontRef>
-                      </wps:style>
-                      <wps:bodyPr/>
-                    </wps:wsp>
-                  </a:graphicData>
-                </a:graphic>
-                <wp14:sizeRelH relativeFrom="page">
-                  <wp14:pctWidth>0</wp14:pctWidth>
-                </wp14:sizeRelH>
-                <wp14:sizeRelV relativeFrom="page">
-                  <wp14:pctHeight>0</wp14:pctHeight>
-                </wp14:sizeRelV>
-              </wp:anchor>
-            </w:drawing>
-          </mc:Choice>
-          <mc:Fallback>
-            <w:pict>
-              <v:shape w14:anchorId="7B91E076" id="Freeform: Shape 3" o:spid="_x0000_s1026" style="position:absolute;margin-left:290.7pt;margin-top:6.95pt;width:155.55pt;height:.5pt;z-index:-251656192;visibility:visible;mso-wrap-style:square;mso-width-percent:0;mso-height-percent:0;mso-wrap-distance-left:9pt;mso-wrap-distance-top:0;mso-wrap-distance-right:9pt;mso-wrap-distance-bottom:0;mso-position-horizontal:absolute;mso-position-horizontal-relative:page;mso-position-vertical:absolute;mso-position-vertical-relative:line;mso-width-percent:0;mso-height-percent:0;mso-width-relative:page;mso-height-relative:page;v-text-anchor:top" coordsize="1975357,6096" o:gfxdata="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" path="m,6096r1975357,l1975357,,,,,6096xe" fillcolor="black" stroked="f" strokeweight="1pt">
-                <v:path arrowok="t"/>
-                <w10:wrap anchorx="page" anchory="line"/>
-              </v:shape>
-            </w:pict>
-          </mc:Fallback>
-        </mc:AlternateContent>
-      </w:r>
-      <w:r>
-        <w:rPr>
-          <w:rFonts w:ascii="Cambria" w:hAnsi="Cambria" w:cs="Cambria"/>
-          <w:color w:val="000000"/>
-          <w:sz w:val="19"/>
-          <w:szCs w:val="19"/>
-        </w:rPr>
-        <w:t xml:space="preserve">   </w:t>
-      </w:r>
-      <w:r>
-        <w:rPr>
-          <w:rFonts w:ascii="Cambria" w:hAnsi="Cambria" w:cs="Cambria"/>
-          <w:color w:val="000000"/>
-          <w:sz w:val="19"/>
-          <w:szCs w:val="19"/>
-        </w:rPr>
-        <w:tab/>
-        <w:t xml:space="preserve"> </w:t>
-      </w:r>
-      <w:r>
-        <w:rPr>
-          <w:rFonts w:ascii="Cambria" w:hAnsi="Cambria" w:cs="Cambria"/>
-          <w:color w:val="000000"/>
-          <w:sz w:val="19"/>
-          <w:szCs w:val="19"/>
-        </w:rPr>
-        <w:tab/>
-        <w:t xml:space="preserve"> </w:t>
-      </w:r>
-      <w:r>
-        <w:rPr>
-          <w:rFonts w:ascii="Cambria" w:hAnsi="Cambria" w:cs="Cambria"/>
-          <w:color w:val="000000"/>
-          <w:sz w:val="19"/>
-          <w:szCs w:val="19"/>
-        </w:rPr>
-        <w:tab/>
-        <w:t xml:space="preserve"> </w:t>
-      </w:r>
-      <w:r>
-        <w:rPr>
-          <w:rFonts w:ascii="Cambria" w:hAnsi="Cambria" w:cs="Cambria"/>
-          <w:color w:val="000000"/>
-          <w:sz w:val="19"/>
-          <w:szCs w:val="19"/>
-        </w:rPr>
-        <w:tab/>
-        <w:t xml:space="preserve"> </w:t>
-      </w:r>
-      <w:r>
-        <w:rPr>
-          <w:rFonts w:ascii="Cambria" w:hAnsi="Cambria" w:cs="Cambria"/>
-          <w:color w:val="000000"/>
-          <w:sz w:val="19"/>
-          <w:szCs w:val="19"/>
-        </w:rPr>
-        <w:tab/>
-        <w:t xml:space="preserve"> </w:t>
-      </w:r>
-      <w:r>
-        <w:rPr>
-          <w:rFonts w:ascii="Cambria" w:hAnsi="Cambria" w:cs="Cambria"/>
-          <w:color w:val="000000"/>
-          <w:sz w:val="19"/>
-          <w:szCs w:val="19"/>
-        </w:rPr>
-        <w:tab/>
-        <w:t>5.</w:t>
-      </w:r>
-      <w:r>
-        <w:rPr>
-          <w:rFonts w:ascii="Arial" w:hAnsi="Arial" w:cs="Arial"/>
-          <w:color w:val="000000"/>
-          <w:sz w:val="19"/>
-          <w:szCs w:val="19"/>
-        </w:rPr>
-        <w:t xml:space="preserve"> </w:t>
-      </w:r>
-      <w:proofErr w:type="spellStart"/>
-      <w:r>
-        <w:rPr>
-          <w:rFonts w:ascii="Cambria" w:hAnsi="Cambria" w:cs="Cambria"/>
-          <w:color w:val="000000"/>
-          <w:sz w:val="19"/>
-          <w:szCs w:val="19"/>
-        </w:rPr>
-        <w:t>Pengelolaan</w:t>
-      </w:r>
-      <w:proofErr w:type="spellEnd"/>
-      <w:r>
-        <w:rPr>
-          <w:rFonts w:ascii="Cambria" w:hAnsi="Cambria" w:cs="Cambria"/>
-          <w:color w:val="000000"/>
-          <w:sz w:val="19"/>
-          <w:szCs w:val="19"/>
-        </w:rPr>
-        <w:t xml:space="preserve"> Keamanan </w:t>
-      </w:r>
-      <w:proofErr w:type="spellStart"/>
-      <w:r>
-        <w:rPr>
-          <w:rFonts w:ascii="Cambria" w:hAnsi="Cambria" w:cs="Cambria"/>
-          <w:color w:val="000000"/>
-          <w:sz w:val="19"/>
-          <w:szCs w:val="19"/>
-        </w:rPr>
-        <w:t>Jaringan</w:t>
-      </w:r>
-      <w:proofErr w:type="spellEnd"/>
+        <w:t>{{Skema}}</w:t>
+      </w:r>
       <w:r>
         <w:rPr>
           <w:rFonts w:ascii="Times New Roman" w:hAnsi="Times New Roman" w:cs="Times New Roman"/>
@@ -3721,17 +2764,6 @@
       <w:pPr>
         <w:spacing w:line="180" w:lineRule="exact"/>
         <w:ind w:left="966"/>
-        <w:rPr>
-          <w:rFonts w:ascii="Times New Roman" w:hAnsi="Times New Roman" w:cs="Times New Roman"/>
-          <w:color w:val="010302"/>
-        </w:rPr>
-        <w:sectPr>
-          <w:type w:val="continuous"/>
-          <w:pgSz w:w="12250" w:h="15850"/>
-          <w:pgMar w:top="500" w:right="500" w:bottom="400" w:left="500" w:header="708" w:footer="708" w:gutter="0"/>
-          <w:cols w:space="720"/>
-          <w:docGrid w:linePitch="360"/>
-        </w:sectPr>
       </w:pPr>
       <w:r>
         <w:rPr>
@@ -3869,10 +2901,9 @@
           <w:sz w:val="18"/>
           <w:szCs w:val="18"/>
         </w:rPr>
-        <w:t xml:space="preserve">FR.01.0049  </w:t>
+        <w:t>FR.01.004</w:t>
       </w:r>
     </w:p>
-    <w:p/>
     <w:sectPr>
       <w:type w:val="continuous"/>
       <w:pgSz w:w="12250" w:h="15850"/>

</xml_diff>